<commit_message>
updated readme and user_guide
</commit_message>
<xml_diff>
--- a/user guide/user_guide.docx
+++ b/user guide/user_guide.docx
@@ -122,7 +122,7 @@
           <w:sz w:val="52"/>
           <w:szCs w:val="52"/>
         </w:rPr>
-        <w:t>v1.0.1</w:t>
+        <w:t>v1.0.2</w:t>
       </w:r>
     </w:p>
     <w:p>
@@ -302,7 +302,7 @@
           <w:szCs w:val="32"/>
         </w:rPr>
       </w:pPr>
-      <w:bookmarkStart w:id="0" w:name="_Toc133921489"/>
+      <w:bookmarkStart w:id="0" w:name="_Toc135121041"/>
       <w:r>
         <w:rPr>
           <w:color w:val="455350"/>
@@ -332,7 +332,7 @@
       <w:r>
         <w:fldChar w:fldCharType="separate"/>
       </w:r>
-      <w:hyperlink w:anchor="_Toc133921489" w:history="1">
+      <w:hyperlink w:anchor="_Toc135121041" w:history="1">
         <w:r>
           <w:rPr>
             <w:rStyle w:val="Hyperlink"/>
@@ -359,7 +359,7 @@
             <w:noProof/>
             <w:webHidden/>
           </w:rPr>
-          <w:instrText xml:space="preserve"> PAGEREF _Toc133921489 \h </w:instrText>
+          <w:instrText xml:space="preserve"> PAGEREF _Toc135121041 \h </w:instrText>
         </w:r>
         <w:r>
           <w:rPr>
@@ -399,7 +399,7 @@
           <w:lang w:eastAsia="en-US"/>
         </w:rPr>
       </w:pPr>
-      <w:hyperlink w:anchor="_Toc133921490" w:history="1">
+      <w:hyperlink w:anchor="_Toc135121042" w:history="1">
         <w:r>
           <w:rPr>
             <w:rStyle w:val="Hyperlink"/>
@@ -426,7 +426,7 @@
             <w:noProof/>
             <w:webHidden/>
           </w:rPr>
-          <w:instrText xml:space="preserve"> PAGEREF _Toc133921490 \h </w:instrText>
+          <w:instrText xml:space="preserve"> PAGEREF _Toc135121042 \h </w:instrText>
         </w:r>
         <w:r>
           <w:rPr>
@@ -468,7 +468,7 @@
           <w:lang w:eastAsia="en-US"/>
         </w:rPr>
       </w:pPr>
-      <w:hyperlink w:anchor="_Toc133921491" w:history="1">
+      <w:hyperlink w:anchor="_Toc135121043" w:history="1">
         <w:r>
           <w:rPr>
             <w:rStyle w:val="Hyperlink"/>
@@ -496,7 +496,7 @@
             <w:noProof/>
             <w:webHidden/>
           </w:rPr>
-          <w:instrText xml:space="preserve"> PAGEREF _Toc133921491 \h </w:instrText>
+          <w:instrText xml:space="preserve"> PAGEREF _Toc135121043 \h </w:instrText>
         </w:r>
         <w:r>
           <w:rPr>
@@ -538,7 +538,7 @@
           <w:lang w:eastAsia="en-US"/>
         </w:rPr>
       </w:pPr>
-      <w:hyperlink w:anchor="_Toc133921492" w:history="1">
+      <w:hyperlink w:anchor="_Toc135121044" w:history="1">
         <w:r>
           <w:rPr>
             <w:rStyle w:val="Hyperlink"/>
@@ -566,7 +566,7 @@
             <w:noProof/>
             <w:webHidden/>
           </w:rPr>
-          <w:instrText xml:space="preserve"> PAGEREF _Toc133921492 \h </w:instrText>
+          <w:instrText xml:space="preserve"> PAGEREF _Toc135121044 \h </w:instrText>
         </w:r>
         <w:r>
           <w:rPr>
@@ -608,7 +608,7 @@
           <w:lang w:eastAsia="en-US"/>
         </w:rPr>
       </w:pPr>
-      <w:hyperlink w:anchor="_Toc133921493" w:history="1">
+      <w:hyperlink w:anchor="_Toc135121045" w:history="1">
         <w:r>
           <w:rPr>
             <w:rStyle w:val="Hyperlink"/>
@@ -636,7 +636,7 @@
             <w:noProof/>
             <w:webHidden/>
           </w:rPr>
-          <w:instrText xml:space="preserve"> PAGEREF _Toc133921493 \h </w:instrText>
+          <w:instrText xml:space="preserve"> PAGEREF _Toc135121045 \h </w:instrText>
         </w:r>
         <w:r>
           <w:rPr>
@@ -676,7 +676,7 @@
           <w:lang w:eastAsia="en-US"/>
         </w:rPr>
       </w:pPr>
-      <w:hyperlink w:anchor="_Toc133921494" w:history="1">
+      <w:hyperlink w:anchor="_Toc135121046" w:history="1">
         <w:r>
           <w:rPr>
             <w:rStyle w:val="Hyperlink"/>
@@ -703,7 +703,7 @@
             <w:noProof/>
             <w:webHidden/>
           </w:rPr>
-          <w:instrText xml:space="preserve"> PAGEREF _Toc133921494 \h </w:instrText>
+          <w:instrText xml:space="preserve"> PAGEREF _Toc135121046 \h </w:instrText>
         </w:r>
         <w:r>
           <w:rPr>
@@ -745,7 +745,7 @@
           <w:lang w:eastAsia="en-US"/>
         </w:rPr>
       </w:pPr>
-      <w:hyperlink w:anchor="_Toc133921495" w:history="1">
+      <w:hyperlink w:anchor="_Toc135121047" w:history="1">
         <w:r>
           <w:rPr>
             <w:rStyle w:val="Hyperlink"/>
@@ -773,7 +773,7 @@
             <w:noProof/>
             <w:webHidden/>
           </w:rPr>
-          <w:instrText xml:space="preserve"> PAGEREF _Toc133921495 \h </w:instrText>
+          <w:instrText xml:space="preserve"> PAGEREF _Toc135121047 \h </w:instrText>
         </w:r>
         <w:r>
           <w:rPr>
@@ -815,7 +815,7 @@
           <w:lang w:eastAsia="en-US"/>
         </w:rPr>
       </w:pPr>
-      <w:hyperlink w:anchor="_Toc133921496" w:history="1">
+      <w:hyperlink w:anchor="_Toc135121048" w:history="1">
         <w:r>
           <w:rPr>
             <w:rStyle w:val="Hyperlink"/>
@@ -843,7 +843,7 @@
             <w:noProof/>
             <w:webHidden/>
           </w:rPr>
-          <w:instrText xml:space="preserve"> PAGEREF _Toc133921496 \h </w:instrText>
+          <w:instrText xml:space="preserve"> PAGEREF _Toc135121048 \h </w:instrText>
         </w:r>
         <w:r>
           <w:rPr>
@@ -885,7 +885,7 @@
           <w:lang w:eastAsia="en-US"/>
         </w:rPr>
       </w:pPr>
-      <w:hyperlink w:anchor="_Toc133921497" w:history="1">
+      <w:hyperlink w:anchor="_Toc135121049" w:history="1">
         <w:r>
           <w:rPr>
             <w:rStyle w:val="Hyperlink"/>
@@ -913,7 +913,7 @@
             <w:noProof/>
             <w:webHidden/>
           </w:rPr>
-          <w:instrText xml:space="preserve"> PAGEREF _Toc133921497 \h </w:instrText>
+          <w:instrText xml:space="preserve"> PAGEREF _Toc135121049 \h </w:instrText>
         </w:r>
         <w:r>
           <w:rPr>
@@ -953,7 +953,7 @@
           <w:lang w:eastAsia="en-US"/>
         </w:rPr>
       </w:pPr>
-      <w:hyperlink w:anchor="_Toc133921498" w:history="1">
+      <w:hyperlink w:anchor="_Toc135121050" w:history="1">
         <w:r>
           <w:rPr>
             <w:rStyle w:val="Hyperlink"/>
@@ -980,7 +980,7 @@
             <w:noProof/>
             <w:webHidden/>
           </w:rPr>
-          <w:instrText xml:space="preserve"> PAGEREF _Toc133921498 \h </w:instrText>
+          <w:instrText xml:space="preserve"> PAGEREF _Toc135121050 \h </w:instrText>
         </w:r>
         <w:r>
           <w:rPr>
@@ -1022,7 +1022,7 @@
           <w:lang w:eastAsia="en-US"/>
         </w:rPr>
       </w:pPr>
-      <w:hyperlink w:anchor="_Toc133921499" w:history="1">
+      <w:hyperlink w:anchor="_Toc135121051" w:history="1">
         <w:r>
           <w:rPr>
             <w:rStyle w:val="Hyperlink"/>
@@ -1050,7 +1050,7 @@
             <w:noProof/>
             <w:webHidden/>
           </w:rPr>
-          <w:instrText xml:space="preserve"> PAGEREF _Toc133921499 \h </w:instrText>
+          <w:instrText xml:space="preserve"> PAGEREF _Toc135121051 \h </w:instrText>
         </w:r>
         <w:r>
           <w:rPr>
@@ -1092,7 +1092,7 @@
           <w:lang w:eastAsia="en-US"/>
         </w:rPr>
       </w:pPr>
-      <w:hyperlink w:anchor="_Toc133921500" w:history="1">
+      <w:hyperlink w:anchor="_Toc135121052" w:history="1">
         <w:r>
           <w:rPr>
             <w:rStyle w:val="Hyperlink"/>
@@ -1120,7 +1120,7 @@
             <w:noProof/>
             <w:webHidden/>
           </w:rPr>
-          <w:instrText xml:space="preserve"> PAGEREF _Toc133921500 \h </w:instrText>
+          <w:instrText xml:space="preserve"> PAGEREF _Toc135121052 \h </w:instrText>
         </w:r>
         <w:r>
           <w:rPr>
@@ -1162,7 +1162,7 @@
           <w:lang w:eastAsia="en-US"/>
         </w:rPr>
       </w:pPr>
-      <w:hyperlink w:anchor="_Toc133921501" w:history="1">
+      <w:hyperlink w:anchor="_Toc135121053" w:history="1">
         <w:r>
           <w:rPr>
             <w:rStyle w:val="Hyperlink"/>
@@ -1190,7 +1190,7 @@
             <w:noProof/>
             <w:webHidden/>
           </w:rPr>
-          <w:instrText xml:space="preserve"> PAGEREF _Toc133921501 \h </w:instrText>
+          <w:instrText xml:space="preserve"> PAGEREF _Toc135121053 \h </w:instrText>
         </w:r>
         <w:r>
           <w:rPr>
@@ -1232,7 +1232,7 @@
           <w:lang w:eastAsia="en-US"/>
         </w:rPr>
       </w:pPr>
-      <w:hyperlink w:anchor="_Toc133921502" w:history="1">
+      <w:hyperlink w:anchor="_Toc135121054" w:history="1">
         <w:r>
           <w:rPr>
             <w:rStyle w:val="Hyperlink"/>
@@ -1260,7 +1260,7 @@
             <w:noProof/>
             <w:webHidden/>
           </w:rPr>
-          <w:instrText xml:space="preserve"> PAGEREF _Toc133921502 \h </w:instrText>
+          <w:instrText xml:space="preserve"> PAGEREF _Toc135121054 \h </w:instrText>
         </w:r>
         <w:r>
           <w:rPr>
@@ -1302,7 +1302,7 @@
           <w:lang w:eastAsia="en-US"/>
         </w:rPr>
       </w:pPr>
-      <w:hyperlink w:anchor="_Toc133921503" w:history="1">
+      <w:hyperlink w:anchor="_Toc135121055" w:history="1">
         <w:r>
           <w:rPr>
             <w:rStyle w:val="Hyperlink"/>
@@ -1330,7 +1330,7 @@
             <w:noProof/>
             <w:webHidden/>
           </w:rPr>
-          <w:instrText xml:space="preserve"> PAGEREF _Toc133921503 \h </w:instrText>
+          <w:instrText xml:space="preserve"> PAGEREF _Toc135121055 \h </w:instrText>
         </w:r>
         <w:r>
           <w:rPr>
@@ -1372,7 +1372,7 @@
           <w:lang w:eastAsia="en-US"/>
         </w:rPr>
       </w:pPr>
-      <w:hyperlink w:anchor="_Toc133921504" w:history="1">
+      <w:hyperlink w:anchor="_Toc135121056" w:history="1">
         <w:r>
           <w:rPr>
             <w:rStyle w:val="Hyperlink"/>
@@ -1400,7 +1400,7 @@
             <w:noProof/>
             <w:webHidden/>
           </w:rPr>
-          <w:instrText xml:space="preserve"> PAGEREF _Toc133921504 \h </w:instrText>
+          <w:instrText xml:space="preserve"> PAGEREF _Toc135121056 \h </w:instrText>
         </w:r>
         <w:r>
           <w:rPr>
@@ -1442,7 +1442,7 @@
           <w:lang w:eastAsia="en-US"/>
         </w:rPr>
       </w:pPr>
-      <w:hyperlink w:anchor="_Toc133921505" w:history="1">
+      <w:hyperlink w:anchor="_Toc135121057" w:history="1">
         <w:r>
           <w:rPr>
             <w:rStyle w:val="Hyperlink"/>
@@ -1470,7 +1470,7 @@
             <w:noProof/>
             <w:webHidden/>
           </w:rPr>
-          <w:instrText xml:space="preserve"> PAGEREF _Toc133921505 \h </w:instrText>
+          <w:instrText xml:space="preserve"> PAGEREF _Toc135121057 \h </w:instrText>
         </w:r>
         <w:r>
           <w:rPr>
@@ -1510,7 +1510,7 @@
           <w:lang w:eastAsia="en-US"/>
         </w:rPr>
       </w:pPr>
-      <w:hyperlink w:anchor="_Toc133921506" w:history="1">
+      <w:hyperlink w:anchor="_Toc135121058" w:history="1">
         <w:r>
           <w:rPr>
             <w:rStyle w:val="Hyperlink"/>
@@ -1537,7 +1537,7 @@
             <w:noProof/>
             <w:webHidden/>
           </w:rPr>
-          <w:instrText xml:space="preserve"> PAGEREF _Toc133921506 \h </w:instrText>
+          <w:instrText xml:space="preserve"> PAGEREF _Toc135121058 \h </w:instrText>
         </w:r>
         <w:r>
           <w:rPr>
@@ -1579,7 +1579,7 @@
           <w:lang w:eastAsia="en-US"/>
         </w:rPr>
       </w:pPr>
-      <w:hyperlink w:anchor="_Toc133921507" w:history="1">
+      <w:hyperlink w:anchor="_Toc135121059" w:history="1">
         <w:r>
           <w:rPr>
             <w:rStyle w:val="Hyperlink"/>
@@ -1607,7 +1607,7 @@
             <w:noProof/>
             <w:webHidden/>
           </w:rPr>
-          <w:instrText xml:space="preserve"> PAGEREF _Toc133921507 \h </w:instrText>
+          <w:instrText xml:space="preserve"> PAGEREF _Toc135121059 \h </w:instrText>
         </w:r>
         <w:r>
           <w:rPr>
@@ -1649,7 +1649,7 @@
           <w:lang w:eastAsia="en-US"/>
         </w:rPr>
       </w:pPr>
-      <w:hyperlink w:anchor="_Toc133921508" w:history="1">
+      <w:hyperlink w:anchor="_Toc135121060" w:history="1">
         <w:r>
           <w:rPr>
             <w:rStyle w:val="Hyperlink"/>
@@ -1677,7 +1677,7 @@
             <w:noProof/>
             <w:webHidden/>
           </w:rPr>
-          <w:instrText xml:space="preserve"> PAGEREF _Toc133921508 \h </w:instrText>
+          <w:instrText xml:space="preserve"> PAGEREF _Toc135121060 \h </w:instrText>
         </w:r>
         <w:r>
           <w:rPr>
@@ -1719,7 +1719,7 @@
           <w:lang w:eastAsia="en-US"/>
         </w:rPr>
       </w:pPr>
-      <w:hyperlink w:anchor="_Toc133921509" w:history="1">
+      <w:hyperlink w:anchor="_Toc135121061" w:history="1">
         <w:r>
           <w:rPr>
             <w:rStyle w:val="Hyperlink"/>
@@ -1747,7 +1747,7 @@
             <w:noProof/>
             <w:webHidden/>
           </w:rPr>
-          <w:instrText xml:space="preserve"> PAGEREF _Toc133921509 \h </w:instrText>
+          <w:instrText xml:space="preserve"> PAGEREF _Toc135121061 \h </w:instrText>
         </w:r>
         <w:r>
           <w:rPr>
@@ -1789,7 +1789,7 @@
           <w:lang w:eastAsia="en-US"/>
         </w:rPr>
       </w:pPr>
-      <w:hyperlink w:anchor="_Toc133921510" w:history="1">
+      <w:hyperlink w:anchor="_Toc135121062" w:history="1">
         <w:r>
           <w:rPr>
             <w:rStyle w:val="Hyperlink"/>
@@ -1817,7 +1817,7 @@
             <w:noProof/>
             <w:webHidden/>
           </w:rPr>
-          <w:instrText xml:space="preserve"> PAGEREF _Toc133921510 \h </w:instrText>
+          <w:instrText xml:space="preserve"> PAGEREF _Toc135121062 \h </w:instrText>
         </w:r>
         <w:r>
           <w:rPr>
@@ -1859,7 +1859,7 @@
           <w:lang w:eastAsia="en-US"/>
         </w:rPr>
       </w:pPr>
-      <w:hyperlink w:anchor="_Toc133921511" w:history="1">
+      <w:hyperlink w:anchor="_Toc135121063" w:history="1">
         <w:r>
           <w:rPr>
             <w:rStyle w:val="Hyperlink"/>
@@ -1887,7 +1887,7 @@
             <w:noProof/>
             <w:webHidden/>
           </w:rPr>
-          <w:instrText xml:space="preserve"> PAGEREF _Toc133921511 \h </w:instrText>
+          <w:instrText xml:space="preserve"> PAGEREF _Toc135121063 \h </w:instrText>
         </w:r>
         <w:r>
           <w:rPr>
@@ -1929,7 +1929,7 @@
           <w:lang w:eastAsia="en-US"/>
         </w:rPr>
       </w:pPr>
-      <w:hyperlink w:anchor="_Toc133921512" w:history="1">
+      <w:hyperlink w:anchor="_Toc135121064" w:history="1">
         <w:r>
           <w:rPr>
             <w:rStyle w:val="Hyperlink"/>
@@ -1957,7 +1957,7 @@
             <w:noProof/>
             <w:webHidden/>
           </w:rPr>
-          <w:instrText xml:space="preserve"> PAGEREF _Toc133921512 \h </w:instrText>
+          <w:instrText xml:space="preserve"> PAGEREF _Toc135121064 \h </w:instrText>
         </w:r>
         <w:r>
           <w:rPr>
@@ -1999,7 +1999,7 @@
           <w:lang w:eastAsia="en-US"/>
         </w:rPr>
       </w:pPr>
-      <w:hyperlink w:anchor="_Toc133921513" w:history="1">
+      <w:hyperlink w:anchor="_Toc135121065" w:history="1">
         <w:r>
           <w:rPr>
             <w:rStyle w:val="Hyperlink"/>
@@ -2027,7 +2027,7 @@
             <w:noProof/>
             <w:webHidden/>
           </w:rPr>
-          <w:instrText xml:space="preserve"> PAGEREF _Toc133921513 \h </w:instrText>
+          <w:instrText xml:space="preserve"> PAGEREF _Toc135121065 \h </w:instrText>
         </w:r>
         <w:r>
           <w:rPr>
@@ -2069,7 +2069,7 @@
           <w:lang w:eastAsia="en-US"/>
         </w:rPr>
       </w:pPr>
-      <w:hyperlink w:anchor="_Toc133921514" w:history="1">
+      <w:hyperlink w:anchor="_Toc135121066" w:history="1">
         <w:r>
           <w:rPr>
             <w:rStyle w:val="Hyperlink"/>
@@ -2097,7 +2097,7 @@
             <w:noProof/>
             <w:webHidden/>
           </w:rPr>
-          <w:instrText xml:space="preserve"> PAGEREF _Toc133921514 \h </w:instrText>
+          <w:instrText xml:space="preserve"> PAGEREF _Toc135121066 \h </w:instrText>
         </w:r>
         <w:r>
           <w:rPr>
@@ -2139,7 +2139,7 @@
           <w:lang w:eastAsia="en-US"/>
         </w:rPr>
       </w:pPr>
-      <w:hyperlink w:anchor="_Toc133921515" w:history="1">
+      <w:hyperlink w:anchor="_Toc135121067" w:history="1">
         <w:r>
           <w:rPr>
             <w:rStyle w:val="Hyperlink"/>
@@ -2167,7 +2167,7 @@
             <w:noProof/>
             <w:webHidden/>
           </w:rPr>
-          <w:instrText xml:space="preserve"> PAGEREF _Toc133921515 \h </w:instrText>
+          <w:instrText xml:space="preserve"> PAGEREF _Toc135121067 \h </w:instrText>
         </w:r>
         <w:r>
           <w:rPr>
@@ -2209,7 +2209,7 @@
           <w:lang w:eastAsia="en-US"/>
         </w:rPr>
       </w:pPr>
-      <w:hyperlink w:anchor="_Toc133921516" w:history="1">
+      <w:hyperlink w:anchor="_Toc135121068" w:history="1">
         <w:r>
           <w:rPr>
             <w:rStyle w:val="Hyperlink"/>
@@ -2237,7 +2237,7 @@
             <w:noProof/>
             <w:webHidden/>
           </w:rPr>
-          <w:instrText xml:space="preserve"> PAGEREF _Toc133921516 \h </w:instrText>
+          <w:instrText xml:space="preserve"> PAGEREF _Toc135121068 \h </w:instrText>
         </w:r>
         <w:r>
           <w:rPr>
@@ -2279,7 +2279,7 @@
           <w:lang w:eastAsia="en-US"/>
         </w:rPr>
       </w:pPr>
-      <w:hyperlink w:anchor="_Toc133921517" w:history="1">
+      <w:hyperlink w:anchor="_Toc135121069" w:history="1">
         <w:r>
           <w:rPr>
             <w:rStyle w:val="Hyperlink"/>
@@ -2307,7 +2307,7 @@
             <w:noProof/>
             <w:webHidden/>
           </w:rPr>
-          <w:instrText xml:space="preserve"> PAGEREF _Toc133921517 \h </w:instrText>
+          <w:instrText xml:space="preserve"> PAGEREF _Toc135121069 \h </w:instrText>
         </w:r>
         <w:r>
           <w:rPr>
@@ -2347,7 +2347,7 @@
           <w:lang w:eastAsia="en-US"/>
         </w:rPr>
       </w:pPr>
-      <w:hyperlink w:anchor="_Toc133921518" w:history="1">
+      <w:hyperlink w:anchor="_Toc135121070" w:history="1">
         <w:r>
           <w:rPr>
             <w:rStyle w:val="Hyperlink"/>
@@ -2374,7 +2374,7 @@
             <w:noProof/>
             <w:webHidden/>
           </w:rPr>
-          <w:instrText xml:space="preserve"> PAGEREF _Toc133921518 \h </w:instrText>
+          <w:instrText xml:space="preserve"> PAGEREF _Toc135121070 \h </w:instrText>
         </w:r>
         <w:r>
           <w:rPr>
@@ -2416,7 +2416,7 @@
           <w:lang w:eastAsia="en-US"/>
         </w:rPr>
       </w:pPr>
-      <w:hyperlink w:anchor="_Toc133921519" w:history="1">
+      <w:hyperlink w:anchor="_Toc135121071" w:history="1">
         <w:r>
           <w:rPr>
             <w:rStyle w:val="Hyperlink"/>
@@ -2444,7 +2444,7 @@
             <w:noProof/>
             <w:webHidden/>
           </w:rPr>
-          <w:instrText xml:space="preserve"> PAGEREF _Toc133921519 \h </w:instrText>
+          <w:instrText xml:space="preserve"> PAGEREF _Toc135121071 \h </w:instrText>
         </w:r>
         <w:r>
           <w:rPr>
@@ -2486,7 +2486,7 @@
           <w:lang w:eastAsia="en-US"/>
         </w:rPr>
       </w:pPr>
-      <w:hyperlink w:anchor="_Toc133921520" w:history="1">
+      <w:hyperlink w:anchor="_Toc135121072" w:history="1">
         <w:r>
           <w:rPr>
             <w:rStyle w:val="Hyperlink"/>
@@ -2514,7 +2514,7 @@
             <w:noProof/>
             <w:webHidden/>
           </w:rPr>
-          <w:instrText xml:space="preserve"> PAGEREF _Toc133921520 \h </w:instrText>
+          <w:instrText xml:space="preserve"> PAGEREF _Toc135121072 \h </w:instrText>
         </w:r>
         <w:r>
           <w:rPr>
@@ -2556,7 +2556,7 @@
           <w:lang w:eastAsia="en-US"/>
         </w:rPr>
       </w:pPr>
-      <w:hyperlink w:anchor="_Toc133921521" w:history="1">
+      <w:hyperlink w:anchor="_Toc135121073" w:history="1">
         <w:r>
           <w:rPr>
             <w:rStyle w:val="Hyperlink"/>
@@ -2584,7 +2584,7 @@
             <w:noProof/>
             <w:webHidden/>
           </w:rPr>
-          <w:instrText xml:space="preserve"> PAGEREF _Toc133921521 \h </w:instrText>
+          <w:instrText xml:space="preserve"> PAGEREF _Toc135121073 \h </w:instrText>
         </w:r>
         <w:r>
           <w:rPr>
@@ -2626,7 +2626,7 @@
           <w:lang w:eastAsia="en-US"/>
         </w:rPr>
       </w:pPr>
-      <w:hyperlink w:anchor="_Toc133921522" w:history="1">
+      <w:hyperlink w:anchor="_Toc135121074" w:history="1">
         <w:r>
           <w:rPr>
             <w:rStyle w:val="Hyperlink"/>
@@ -2654,7 +2654,7 @@
             <w:noProof/>
             <w:webHidden/>
           </w:rPr>
-          <w:instrText xml:space="preserve"> PAGEREF _Toc133921522 \h </w:instrText>
+          <w:instrText xml:space="preserve"> PAGEREF _Toc135121074 \h </w:instrText>
         </w:r>
         <w:r>
           <w:rPr>
@@ -2696,7 +2696,7 @@
           <w:lang w:eastAsia="en-US"/>
         </w:rPr>
       </w:pPr>
-      <w:hyperlink w:anchor="_Toc133921523" w:history="1">
+      <w:hyperlink w:anchor="_Toc135121075" w:history="1">
         <w:r>
           <w:rPr>
             <w:rStyle w:val="Hyperlink"/>
@@ -2724,7 +2724,7 @@
             <w:noProof/>
             <w:webHidden/>
           </w:rPr>
-          <w:instrText xml:space="preserve"> PAGEREF _Toc133921523 \h </w:instrText>
+          <w:instrText xml:space="preserve"> PAGEREF _Toc135121075 \h </w:instrText>
         </w:r>
         <w:r>
           <w:rPr>
@@ -2766,7 +2766,7 @@
           <w:lang w:eastAsia="en-US"/>
         </w:rPr>
       </w:pPr>
-      <w:hyperlink w:anchor="_Toc133921524" w:history="1">
+      <w:hyperlink w:anchor="_Toc135121076" w:history="1">
         <w:r>
           <w:rPr>
             <w:rStyle w:val="Hyperlink"/>
@@ -2794,7 +2794,7 @@
             <w:noProof/>
             <w:webHidden/>
           </w:rPr>
-          <w:instrText xml:space="preserve"> PAGEREF _Toc133921524 \h </w:instrText>
+          <w:instrText xml:space="preserve"> PAGEREF _Toc135121076 \h </w:instrText>
         </w:r>
         <w:r>
           <w:rPr>
@@ -2836,7 +2836,7 @@
           <w:lang w:eastAsia="en-US"/>
         </w:rPr>
       </w:pPr>
-      <w:hyperlink w:anchor="_Toc133921525" w:history="1">
+      <w:hyperlink w:anchor="_Toc135121077" w:history="1">
         <w:r>
           <w:rPr>
             <w:rStyle w:val="Hyperlink"/>
@@ -2864,7 +2864,7 @@
             <w:noProof/>
             <w:webHidden/>
           </w:rPr>
-          <w:instrText xml:space="preserve"> PAGEREF _Toc133921525 \h </w:instrText>
+          <w:instrText xml:space="preserve"> PAGEREF _Toc135121077 \h </w:instrText>
         </w:r>
         <w:r>
           <w:rPr>
@@ -2906,7 +2906,7 @@
           <w:lang w:eastAsia="en-US"/>
         </w:rPr>
       </w:pPr>
-      <w:hyperlink w:anchor="_Toc133921526" w:history="1">
+      <w:hyperlink w:anchor="_Toc135121078" w:history="1">
         <w:r>
           <w:rPr>
             <w:rStyle w:val="Hyperlink"/>
@@ -2934,7 +2934,7 @@
             <w:noProof/>
             <w:webHidden/>
           </w:rPr>
-          <w:instrText xml:space="preserve"> PAGEREF _Toc133921526 \h </w:instrText>
+          <w:instrText xml:space="preserve"> PAGEREF _Toc135121078 \h </w:instrText>
         </w:r>
         <w:r>
           <w:rPr>
@@ -2974,7 +2974,7 @@
           <w:lang w:eastAsia="en-US"/>
         </w:rPr>
       </w:pPr>
-      <w:hyperlink w:anchor="_Toc133921527" w:history="1">
+      <w:hyperlink w:anchor="_Toc135121079" w:history="1">
         <w:r>
           <w:rPr>
             <w:rStyle w:val="Hyperlink"/>
@@ -3001,7 +3001,7 @@
             <w:noProof/>
             <w:webHidden/>
           </w:rPr>
-          <w:instrText xml:space="preserve"> PAGEREF _Toc133921527 \h </w:instrText>
+          <w:instrText xml:space="preserve"> PAGEREF _Toc135121079 \h </w:instrText>
         </w:r>
         <w:r>
           <w:rPr>
@@ -3043,7 +3043,7 @@
           <w:lang w:eastAsia="en-US"/>
         </w:rPr>
       </w:pPr>
-      <w:hyperlink w:anchor="_Toc133921528" w:history="1">
+      <w:hyperlink w:anchor="_Toc135121080" w:history="1">
         <w:r>
           <w:rPr>
             <w:rStyle w:val="Hyperlink"/>
@@ -3071,7 +3071,7 @@
             <w:noProof/>
             <w:webHidden/>
           </w:rPr>
-          <w:instrText xml:space="preserve"> PAGEREF _Toc133921528 \h </w:instrText>
+          <w:instrText xml:space="preserve"> PAGEREF _Toc135121080 \h </w:instrText>
         </w:r>
         <w:r>
           <w:rPr>
@@ -3113,7 +3113,7 @@
           <w:lang w:eastAsia="en-US"/>
         </w:rPr>
       </w:pPr>
-      <w:hyperlink w:anchor="_Toc133921529" w:history="1">
+      <w:hyperlink w:anchor="_Toc135121081" w:history="1">
         <w:r>
           <w:rPr>
             <w:rStyle w:val="Hyperlink"/>
@@ -3141,7 +3141,7 @@
             <w:noProof/>
             <w:webHidden/>
           </w:rPr>
-          <w:instrText xml:space="preserve"> PAGEREF _Toc133921529 \h </w:instrText>
+          <w:instrText xml:space="preserve"> PAGEREF _Toc135121081 \h </w:instrText>
         </w:r>
         <w:r>
           <w:rPr>
@@ -3183,7 +3183,7 @@
           <w:lang w:eastAsia="en-US"/>
         </w:rPr>
       </w:pPr>
-      <w:hyperlink w:anchor="_Toc133921530" w:history="1">
+      <w:hyperlink w:anchor="_Toc135121082" w:history="1">
         <w:r>
           <w:rPr>
             <w:rStyle w:val="Hyperlink"/>
@@ -3211,7 +3211,7 @@
             <w:noProof/>
             <w:webHidden/>
           </w:rPr>
-          <w:instrText xml:space="preserve"> PAGEREF _Toc133921530 \h </w:instrText>
+          <w:instrText xml:space="preserve"> PAGEREF _Toc135121082 \h </w:instrText>
         </w:r>
         <w:r>
           <w:rPr>
@@ -3253,7 +3253,7 @@
           <w:lang w:eastAsia="en-US"/>
         </w:rPr>
       </w:pPr>
-      <w:hyperlink w:anchor="_Toc133921531" w:history="1">
+      <w:hyperlink w:anchor="_Toc135121083" w:history="1">
         <w:r>
           <w:rPr>
             <w:rStyle w:val="Hyperlink"/>
@@ -3281,7 +3281,7 @@
             <w:noProof/>
             <w:webHidden/>
           </w:rPr>
-          <w:instrText xml:space="preserve"> PAGEREF _Toc133921531 \h </w:instrText>
+          <w:instrText xml:space="preserve"> PAGEREF _Toc135121083 \h </w:instrText>
         </w:r>
         <w:r>
           <w:rPr>
@@ -3323,7 +3323,7 @@
           <w:lang w:eastAsia="en-US"/>
         </w:rPr>
       </w:pPr>
-      <w:hyperlink w:anchor="_Toc133921532" w:history="1">
+      <w:hyperlink w:anchor="_Toc135121084" w:history="1">
         <w:r>
           <w:rPr>
             <w:rStyle w:val="Hyperlink"/>
@@ -3351,7 +3351,7 @@
             <w:noProof/>
             <w:webHidden/>
           </w:rPr>
-          <w:instrText xml:space="preserve"> PAGEREF _Toc133921532 \h </w:instrText>
+          <w:instrText xml:space="preserve"> PAGEREF _Toc135121084 \h </w:instrText>
         </w:r>
         <w:r>
           <w:rPr>
@@ -3391,7 +3391,7 @@
           <w:lang w:eastAsia="en-US"/>
         </w:rPr>
       </w:pPr>
-      <w:hyperlink w:anchor="_Toc133921533" w:history="1">
+      <w:hyperlink w:anchor="_Toc135121085" w:history="1">
         <w:r>
           <w:rPr>
             <w:rStyle w:val="Hyperlink"/>
@@ -3418,7 +3418,7 @@
             <w:noProof/>
             <w:webHidden/>
           </w:rPr>
-          <w:instrText xml:space="preserve"> PAGEREF _Toc133921533 \h </w:instrText>
+          <w:instrText xml:space="preserve"> PAGEREF _Toc135121085 \h </w:instrText>
         </w:r>
         <w:r>
           <w:rPr>
@@ -3463,6 +3463,8 @@
         </w:rPr>
         <w:fldChar w:fldCharType="end"/>
       </w:r>
+      <w:bookmarkStart w:id="1" w:name="_GoBack"/>
+      <w:bookmarkEnd w:id="1"/>
     </w:p>
     <w:p/>
     <w:p/>
@@ -3486,7 +3488,7 @@
           <w:szCs w:val="32"/>
         </w:rPr>
       </w:pPr>
-      <w:bookmarkStart w:id="1" w:name="_Toc133921490"/>
+      <w:bookmarkStart w:id="2" w:name="_Toc135121042"/>
       <w:r>
         <w:rPr>
           <w:color w:val="455350"/>
@@ -3503,7 +3505,7 @@
         </w:rPr>
         <w:t>VERVIEW</w:t>
       </w:r>
-      <w:bookmarkEnd w:id="1"/>
+      <w:bookmarkEnd w:id="2"/>
     </w:p>
     <w:p>
       <w:pPr>
@@ -3515,7 +3517,7 @@
           <w:szCs w:val="32"/>
         </w:rPr>
       </w:pPr>
-      <w:bookmarkStart w:id="2" w:name="_Toc133921491"/>
+      <w:bookmarkStart w:id="3" w:name="_Toc135121043"/>
       <w:r>
         <w:rPr>
           <w:rFonts w:ascii="Arial" w:hAnsi="Arial" w:cs="Arial"/>
@@ -3525,7 +3527,7 @@
         </w:rPr>
         <w:t>Product Overview</w:t>
       </w:r>
-      <w:bookmarkEnd w:id="2"/>
+      <w:bookmarkEnd w:id="3"/>
     </w:p>
     <w:p/>
     <w:p>
@@ -3623,7 +3625,7 @@
           <w:szCs w:val="32"/>
         </w:rPr>
       </w:pPr>
-      <w:bookmarkStart w:id="3" w:name="_Toc133921492"/>
+      <w:bookmarkStart w:id="4" w:name="_Toc135121044"/>
       <w:r>
         <w:rPr>
           <w:rFonts w:ascii="Arial" w:hAnsi="Arial" w:cs="Arial"/>
@@ -3633,7 +3635,7 @@
         </w:rPr>
         <w:t>Features</w:t>
       </w:r>
-      <w:bookmarkEnd w:id="3"/>
+      <w:bookmarkEnd w:id="4"/>
     </w:p>
     <w:p/>
     <w:p>
@@ -3841,7 +3843,7 @@
           <w:szCs w:val="32"/>
         </w:rPr>
       </w:pPr>
-      <w:bookmarkStart w:id="4" w:name="_Toc133921493"/>
+      <w:bookmarkStart w:id="5" w:name="_Toc135121045"/>
       <w:r>
         <w:rPr>
           <w:rFonts w:ascii="Arial" w:hAnsi="Arial" w:cs="Arial"/>
@@ -3851,7 +3853,7 @@
         </w:rPr>
         <w:t>Requirements</w:t>
       </w:r>
-      <w:bookmarkEnd w:id="4"/>
+      <w:bookmarkEnd w:id="5"/>
     </w:p>
     <w:p/>
     <w:p>
@@ -3881,7 +3883,7 @@
           <w:szCs w:val="32"/>
         </w:rPr>
       </w:pPr>
-      <w:bookmarkStart w:id="5" w:name="_Toc133921494"/>
+      <w:bookmarkStart w:id="6" w:name="_Toc135121046"/>
       <w:r>
         <w:rPr>
           <w:color w:val="455350"/>
@@ -3898,7 +3900,7 @@
         </w:rPr>
         <w:t>NSTALLATION</w:t>
       </w:r>
-      <w:bookmarkEnd w:id="5"/>
+      <w:bookmarkEnd w:id="6"/>
     </w:p>
     <w:p/>
     <w:p>
@@ -4000,8 +4002,6 @@
         </w:rPr>
         <w:t>v1.0.1</w:t>
       </w:r>
-      <w:bookmarkStart w:id="6" w:name="_GoBack"/>
-      <w:bookmarkEnd w:id="6"/>
     </w:p>
     <w:p>
       <w:pPr>
@@ -4022,7 +4022,7 @@
           <w:szCs w:val="32"/>
         </w:rPr>
       </w:pPr>
-      <w:bookmarkStart w:id="7" w:name="_Toc133921495"/>
+      <w:bookmarkStart w:id="7" w:name="_Toc135121047"/>
       <w:r>
         <w:rPr>
           <w:rFonts w:ascii="Arial" w:hAnsi="Arial" w:cs="Arial"/>
@@ -4476,7 +4476,7 @@
           <w:szCs w:val="32"/>
         </w:rPr>
       </w:pPr>
-      <w:bookmarkStart w:id="8" w:name="_Toc133921496"/>
+      <w:bookmarkStart w:id="8" w:name="_Toc135121048"/>
       <w:r>
         <w:rPr>
           <w:rFonts w:ascii="Arial" w:hAnsi="Arial" w:cs="Arial"/>
@@ -5343,7 +5343,7 @@
           <w:szCs w:val="32"/>
         </w:rPr>
       </w:pPr>
-      <w:bookmarkStart w:id="9" w:name="_Toc133921497"/>
+      <w:bookmarkStart w:id="9" w:name="_Toc135121049"/>
       <w:r>
         <w:rPr>
           <w:rFonts w:ascii="Arial" w:hAnsi="Arial" w:cs="Arial"/>
@@ -5593,7 +5593,7 @@
           <w:szCs w:val="32"/>
         </w:rPr>
       </w:pPr>
-      <w:bookmarkStart w:id="10" w:name="_Toc133921498"/>
+      <w:bookmarkStart w:id="10" w:name="_Toc135121050"/>
       <w:r>
         <w:rPr>
           <w:color w:val="455350"/>
@@ -5623,7 +5623,7 @@
           <w:szCs w:val="32"/>
         </w:rPr>
       </w:pPr>
-      <w:bookmarkStart w:id="11" w:name="_Toc133921499"/>
+      <w:bookmarkStart w:id="11" w:name="_Toc135121051"/>
       <w:r>
         <w:rPr>
           <w:rFonts w:ascii="Arial" w:hAnsi="Arial" w:cs="Arial"/>
@@ -5914,7 +5914,7 @@
           <w:szCs w:val="28"/>
         </w:rPr>
       </w:pPr>
-      <w:bookmarkStart w:id="12" w:name="_Toc133921500"/>
+      <w:bookmarkStart w:id="12" w:name="_Toc135121052"/>
       <w:r>
         <w:rPr>
           <w:rFonts w:ascii="Arial" w:hAnsi="Arial" w:cs="Arial"/>
@@ -7388,7 +7388,7 @@
           <w:szCs w:val="28"/>
         </w:rPr>
       </w:pPr>
-      <w:bookmarkStart w:id="13" w:name="_Toc133921501"/>
+      <w:bookmarkStart w:id="13" w:name="_Toc135121053"/>
       <w:r>
         <w:rPr>
           <w:rFonts w:ascii="Arial" w:hAnsi="Arial" w:cs="Arial"/>
@@ -7954,7 +7954,7 @@
           <w:szCs w:val="28"/>
         </w:rPr>
       </w:pPr>
-      <w:bookmarkStart w:id="14" w:name="_Toc133921502"/>
+      <w:bookmarkStart w:id="14" w:name="_Toc135121054"/>
       <w:r>
         <w:rPr>
           <w:rFonts w:ascii="Arial" w:hAnsi="Arial" w:cs="Arial"/>
@@ -8402,7 +8402,7 @@
           <w:szCs w:val="28"/>
         </w:rPr>
       </w:pPr>
-      <w:bookmarkStart w:id="15" w:name="_Toc133921503"/>
+      <w:bookmarkStart w:id="15" w:name="_Toc135121055"/>
       <w:r>
         <w:rPr>
           <w:rFonts w:ascii="Arial" w:hAnsi="Arial" w:cs="Arial"/>
@@ -8914,7 +8914,7 @@
           <w:szCs w:val="28"/>
         </w:rPr>
       </w:pPr>
-      <w:bookmarkStart w:id="16" w:name="_Toc133921504"/>
+      <w:bookmarkStart w:id="16" w:name="_Toc135121056"/>
       <w:r>
         <w:rPr>
           <w:rFonts w:ascii="Arial" w:hAnsi="Arial" w:cs="Arial"/>
@@ -9173,7 +9173,7 @@
           <w:szCs w:val="28"/>
         </w:rPr>
       </w:pPr>
-      <w:bookmarkStart w:id="17" w:name="_Toc133921505"/>
+      <w:bookmarkStart w:id="17" w:name="_Toc135121057"/>
       <w:r>
         <w:rPr>
           <w:rFonts w:ascii="Arial" w:hAnsi="Arial" w:cs="Arial"/>
@@ -9331,7 +9331,7 @@
           <w:szCs w:val="32"/>
         </w:rPr>
       </w:pPr>
-      <w:bookmarkStart w:id="18" w:name="_Toc133921506"/>
+      <w:bookmarkStart w:id="18" w:name="_Toc135121058"/>
       <w:r>
         <w:rPr>
           <w:color w:val="455350"/>
@@ -9454,7 +9454,7 @@
           <w:szCs w:val="32"/>
         </w:rPr>
       </w:pPr>
-      <w:bookmarkStart w:id="19" w:name="_Toc133921507"/>
+      <w:bookmarkStart w:id="19" w:name="_Toc135121059"/>
       <w:r>
         <w:rPr>
           <w:rFonts w:ascii="Arial" w:hAnsi="Arial" w:cs="Arial"/>
@@ -10749,7 +10749,7 @@
           <w:szCs w:val="32"/>
         </w:rPr>
       </w:pPr>
-      <w:bookmarkStart w:id="20" w:name="_Toc133921508"/>
+      <w:bookmarkStart w:id="20" w:name="_Toc135121060"/>
       <w:r>
         <w:rPr>
           <w:rFonts w:ascii="Arial" w:hAnsi="Arial" w:cs="Arial"/>
@@ -12450,6 +12450,140 @@
           <w:szCs w:val="24"/>
           <w:u w:val="single"/>
         </w:rPr>
+        <w:t>Allow POST and PUT requests:</w:t>
+      </w:r>
+    </w:p>
+    <w:p>
+      <w:pPr>
+        <w:rPr>
+          <w:rFonts w:ascii="Arial" w:hAnsi="Arial" w:cs="Arial"/>
+          <w:sz w:val="24"/>
+          <w:szCs w:val="24"/>
+        </w:rPr>
+      </w:pPr>
+      <w:r>
+        <w:rPr>
+          <w:rFonts w:ascii="Arial" w:hAnsi="Arial" w:cs="Arial"/>
+          <w:sz w:val="24"/>
+          <w:szCs w:val="24"/>
+        </w:rPr>
+        <w:t>Configures the crawler to allow sending POST and PUT requests when crawling. Since POST and PUT request may have an effect on the target it is not allowed by default.</w:t>
+      </w:r>
+    </w:p>
+    <w:p>
+      <w:pPr>
+        <w:rPr>
+          <w:rFonts w:ascii="Arial" w:hAnsi="Arial" w:cs="Arial"/>
+          <w:sz w:val="24"/>
+          <w:szCs w:val="24"/>
+        </w:rPr>
+      </w:pPr>
+    </w:p>
+    <w:p>
+      <w:pPr>
+        <w:rPr>
+          <w:rFonts w:ascii="Arial" w:hAnsi="Arial" w:cs="Arial"/>
+          <w:b/>
+          <w:sz w:val="24"/>
+          <w:szCs w:val="24"/>
+          <w:u w:val="single"/>
+        </w:rPr>
+      </w:pPr>
+      <w:r>
+        <w:rPr>
+          <w:rFonts w:ascii="Arial" w:hAnsi="Arial" w:cs="Arial"/>
+          <w:b/>
+          <w:sz w:val="24"/>
+          <w:szCs w:val="24"/>
+          <w:u w:val="single"/>
+        </w:rPr>
+        <w:t>Filter out recurring parameters:</w:t>
+      </w:r>
+    </w:p>
+    <w:p>
+      <w:pPr>
+        <w:rPr>
+          <w:rFonts w:ascii="Arial" w:hAnsi="Arial" w:cs="Arial"/>
+          <w:sz w:val="24"/>
+          <w:szCs w:val="24"/>
+        </w:rPr>
+      </w:pPr>
+      <w:r>
+        <w:rPr>
+          <w:rFonts w:ascii="Arial" w:hAnsi="Arial" w:cs="Arial"/>
+          <w:sz w:val="24"/>
+          <w:szCs w:val="24"/>
+        </w:rPr>
+        <w:t>Configures the crawler to remove repeating parameters even those with different values. This configuration prevents crawling of t</w:t>
+      </w:r>
+      <w:r>
+        <w:rPr>
+          <w:rFonts w:ascii="Arial" w:hAnsi="Arial" w:cs="Arial"/>
+          <w:sz w:val="24"/>
+          <w:szCs w:val="24"/>
+        </w:rPr>
+        <w:t xml:space="preserve">he same pages with just  different </w:t>
+      </w:r>
+      <w:r>
+        <w:rPr>
+          <w:rFonts w:ascii="Arial" w:hAnsi="Arial" w:cs="Arial"/>
+          <w:sz w:val="24"/>
+          <w:szCs w:val="24"/>
+        </w:rPr>
+        <w:t xml:space="preserve">parameter </w:t>
+      </w:r>
+      <w:r>
+        <w:rPr>
+          <w:rFonts w:ascii="Arial" w:hAnsi="Arial" w:cs="Arial"/>
+          <w:sz w:val="24"/>
+          <w:szCs w:val="24"/>
+        </w:rPr>
+        <w:t>values.</w:t>
+      </w:r>
+    </w:p>
+    <w:p>
+      <w:pPr>
+        <w:rPr>
+          <w:rFonts w:ascii="Arial" w:hAnsi="Arial" w:cs="Arial"/>
+          <w:sz w:val="24"/>
+          <w:szCs w:val="24"/>
+        </w:rPr>
+      </w:pPr>
+      <w:r>
+        <w:rPr>
+          <w:rFonts w:ascii="Arial" w:hAnsi="Arial" w:cs="Arial"/>
+          <w:sz w:val="24"/>
+          <w:szCs w:val="24"/>
+        </w:rPr>
+        <w:t>Although it might be helpful most of the</w:t>
+      </w:r>
+      <w:r>
+        <w:rPr>
+          <w:rFonts w:ascii="Arial" w:hAnsi="Arial" w:cs="Arial"/>
+          <w:sz w:val="24"/>
+          <w:szCs w:val="24"/>
+        </w:rPr>
+        <w:t xml:space="preserve"> time, sometimes the parameter values might be essential.</w:t>
+      </w:r>
+    </w:p>
+    <w:p>
+      <w:pPr>
+        <w:rPr>
+          <w:rFonts w:ascii="Arial" w:hAnsi="Arial" w:cs="Arial"/>
+          <w:b/>
+          <w:sz w:val="24"/>
+          <w:szCs w:val="24"/>
+          <w:u w:val="single"/>
+        </w:rPr>
+      </w:pPr>
+      <w:r>
+        <w:rPr>
+          <w:rFonts w:ascii="Arial" w:hAnsi="Arial" w:cs="Arial"/>
+          <w:b/>
+          <w:sz w:val="24"/>
+          <w:szCs w:val="24"/>
+          <w:u w:val="single"/>
+        </w:rPr>
         <w:t>File types to Crawl:</w:t>
       </w:r>
     </w:p>
@@ -12481,45 +12615,9 @@
     </w:p>
     <w:p>
       <w:pPr>
-        <w:rPr>
-          <w:rFonts w:ascii="Arial" w:hAnsi="Arial" w:cs="Arial"/>
-          <w:sz w:val="24"/>
-          <w:szCs w:val="24"/>
-        </w:rPr>
-      </w:pPr>
-    </w:p>
-    <w:p>
-      <w:pPr>
-        <w:rPr>
-          <w:rFonts w:ascii="Arial" w:hAnsi="Arial" w:cs="Arial"/>
-          <w:sz w:val="24"/>
-          <w:szCs w:val="24"/>
-        </w:rPr>
-      </w:pPr>
-    </w:p>
-    <w:p>
-      <w:pPr>
-        <w:rPr>
-          <w:rFonts w:ascii="Arial" w:hAnsi="Arial" w:cs="Arial"/>
-          <w:sz w:val="24"/>
-          <w:szCs w:val="24"/>
-        </w:rPr>
-      </w:pPr>
-    </w:p>
-    <w:p>
-      <w:pPr>
-        <w:rPr>
-          <w:rFonts w:ascii="Arial" w:hAnsi="Arial" w:cs="Arial"/>
-          <w:sz w:val="24"/>
-          <w:szCs w:val="24"/>
-        </w:rPr>
-      </w:pPr>
-    </w:p>
-    <w:p>
-      <w:pPr>
         <w:pStyle w:val="Heading2"/>
       </w:pPr>
-      <w:bookmarkStart w:id="21" w:name="_Toc133921509"/>
+      <w:bookmarkStart w:id="21" w:name="_Toc135121061"/>
       <w:r>
         <w:rPr>
           <w:rFonts w:ascii="Arial" w:hAnsi="Arial" w:cs="Arial"/>
@@ -12774,15 +12872,6 @@
           <w:szCs w:val="24"/>
         </w:rPr>
       </w:pPr>
-    </w:p>
-    <w:p>
-      <w:pPr>
-        <w:rPr>
-          <w:rFonts w:ascii="Arial" w:hAnsi="Arial" w:cs="Arial"/>
-          <w:sz w:val="24"/>
-          <w:szCs w:val="24"/>
-        </w:rPr>
-      </w:pPr>
       <w:r>
         <w:rPr>
           <w:rFonts w:ascii="Arial" w:hAnsi="Arial" w:cs="Arial"/>
@@ -12811,7 +12900,7 @@
           <w:szCs w:val="32"/>
         </w:rPr>
       </w:pPr>
-      <w:bookmarkStart w:id="22" w:name="_Toc133921510"/>
+      <w:bookmarkStart w:id="22" w:name="_Toc135121062"/>
       <w:r>
         <w:rPr>
           <w:rFonts w:ascii="Arial" w:hAnsi="Arial" w:cs="Arial"/>
@@ -12822,15 +12911,6 @@
         <w:t>Input Fields Configuration</w:t>
       </w:r>
       <w:bookmarkEnd w:id="22"/>
-    </w:p>
-    <w:p>
-      <w:pPr>
-        <w:rPr>
-          <w:rFonts w:ascii="Arial" w:hAnsi="Arial" w:cs="Arial"/>
-          <w:sz w:val="24"/>
-          <w:szCs w:val="24"/>
-        </w:rPr>
-      </w:pPr>
     </w:p>
     <w:p>
       <w:pPr>
@@ -13027,7 +13107,7 @@
           <w:szCs w:val="32"/>
         </w:rPr>
       </w:pPr>
-      <w:bookmarkStart w:id="23" w:name="_Toc133921511"/>
+      <w:bookmarkStart w:id="23" w:name="_Toc135121063"/>
       <w:r>
         <w:rPr>
           <w:rFonts w:ascii="Arial" w:hAnsi="Arial" w:cs="Arial"/>
@@ -13224,7 +13304,9 @@
           <w:u w:val="single"/>
         </w:rPr>
       </w:pPr>
-      <w:r>
+    </w:p>
+    <w:p>
+      <w:pPr>
         <w:rPr>
           <w:rFonts w:ascii="Arial" w:hAnsi="Arial" w:cs="Arial"/>
           <w:b/>
@@ -13232,6 +13314,15 @@
           <w:szCs w:val="24"/>
           <w:u w:val="single"/>
         </w:rPr>
+      </w:pPr>
+      <w:r>
+        <w:rPr>
+          <w:rFonts w:ascii="Arial" w:hAnsi="Arial" w:cs="Arial"/>
+          <w:b/>
+          <w:sz w:val="24"/>
+          <w:szCs w:val="24"/>
+          <w:u w:val="single"/>
+        </w:rPr>
         <w:t>Exclude Paths:</w:t>
       </w:r>
     </w:p>
@@ -13297,15 +13388,6 @@
         </w:rPr>
         <w:t>Configures the spider to exclude the chosen cookie patterns from the cookie jar. You can add custom cookie patterns (regular expression patterns) to exclude from the scan.</w:t>
       </w:r>
-    </w:p>
-    <w:p>
-      <w:pPr>
-        <w:rPr>
-          <w:rFonts w:ascii="Arial" w:hAnsi="Arial" w:cs="Arial"/>
-          <w:sz w:val="24"/>
-          <w:szCs w:val="24"/>
-        </w:rPr>
-      </w:pPr>
     </w:p>
     <w:p>
       <w:pPr>
@@ -13317,7 +13399,7 @@
           <w:szCs w:val="32"/>
         </w:rPr>
       </w:pPr>
-      <w:bookmarkStart w:id="24" w:name="_Toc133921512"/>
+      <w:bookmarkStart w:id="24" w:name="_Toc135121064"/>
       <w:r>
         <w:rPr>
           <w:rFonts w:ascii="Arial" w:hAnsi="Arial" w:cs="Arial"/>
@@ -13363,7 +13445,7 @@
           <w:szCs w:val="24"/>
         </w:rPr>
         <w:drawing>
-          <wp:inline distT="0" distB="0" distL="0" distR="0" wp14:anchorId="58CCF2D4" wp14:editId="498C8628">
+          <wp:inline distT="0" distB="0" distL="0" distR="0" wp14:anchorId="28022848" wp14:editId="75D01417">
             <wp:extent cx="5943600" cy="4165600"/>
             <wp:effectExtent l="0" t="0" r="0" b="6350"/>
             <wp:docPr id="7" name="Picture 7" descr="C:\Users\inner peace\Desktop\Github\SpiderSuite.wiki\res\config_authentication.png"/>
@@ -13420,15 +13502,6 @@
           <w:szCs w:val="24"/>
         </w:rPr>
       </w:pPr>
-    </w:p>
-    <w:p>
-      <w:pPr>
-        <w:rPr>
-          <w:rFonts w:ascii="Arial" w:hAnsi="Arial" w:cs="Arial"/>
-          <w:sz w:val="24"/>
-          <w:szCs w:val="24"/>
-        </w:rPr>
-      </w:pPr>
       <w:r>
         <w:rPr>
           <w:rFonts w:ascii="Arial" w:hAnsi="Arial" w:cs="Arial"/>
@@ -13445,15 +13518,14 @@
         </w:rPr>
         <w:t>st-MD5` and `SPNEGO/Negotiate`.</w:t>
       </w:r>
-    </w:p>
-    <w:p>
-      <w:pPr>
-        <w:rPr>
-          <w:rFonts w:ascii="Arial" w:hAnsi="Arial" w:cs="Arial"/>
-          <w:sz w:val="24"/>
-          <w:szCs w:val="24"/>
-        </w:rPr>
-      </w:pPr>
+      <w:r>
+        <w:rPr>
+          <w:rFonts w:ascii="Arial" w:hAnsi="Arial" w:cs="Arial"/>
+          <w:sz w:val="24"/>
+          <w:szCs w:val="24"/>
+        </w:rPr>
+        <w:t xml:space="preserve"> </w:t>
+      </w:r>
       <w:r>
         <w:rPr>
           <w:rFonts w:ascii="Arial" w:hAnsi="Arial" w:cs="Arial"/>
@@ -13487,15 +13559,6 @@
         </w:rPr>
         <w:t>Form based authentication will be introduced in the coming versions of SpiderSuite.</w:t>
       </w:r>
-    </w:p>
-    <w:p>
-      <w:pPr>
-        <w:rPr>
-          <w:rFonts w:ascii="Arial" w:hAnsi="Arial" w:cs="Arial"/>
-          <w:sz w:val="24"/>
-          <w:szCs w:val="24"/>
-        </w:rPr>
-      </w:pPr>
     </w:p>
     <w:p>
       <w:pPr>
@@ -13507,7 +13570,7 @@
           <w:szCs w:val="32"/>
         </w:rPr>
       </w:pPr>
-      <w:bookmarkStart w:id="25" w:name="_Toc133921513"/>
+      <w:bookmarkStart w:id="25" w:name="_Toc135121065"/>
       <w:r>
         <w:rPr>
           <w:rFonts w:ascii="Arial" w:hAnsi="Arial" w:cs="Arial"/>
@@ -13725,7 +13788,7 @@
           <w:szCs w:val="32"/>
         </w:rPr>
       </w:pPr>
-      <w:bookmarkStart w:id="26" w:name="_Toc133921514"/>
+      <w:bookmarkStart w:id="26" w:name="_Toc135121066"/>
       <w:r>
         <w:rPr>
           <w:rFonts w:ascii="Arial" w:hAnsi="Arial" w:cs="Arial"/>
@@ -13911,7 +13974,7 @@
           <w:szCs w:val="32"/>
         </w:rPr>
       </w:pPr>
-      <w:bookmarkStart w:id="27" w:name="_Toc133921515"/>
+      <w:bookmarkStart w:id="27" w:name="_Toc135121067"/>
       <w:r>
         <w:rPr>
           <w:rFonts w:ascii="Arial" w:hAnsi="Arial" w:cs="Arial"/>
@@ -14112,7 +14175,7 @@
           <w:szCs w:val="32"/>
         </w:rPr>
       </w:pPr>
-      <w:bookmarkStart w:id="28" w:name="_Toc133921516"/>
+      <w:bookmarkStart w:id="28" w:name="_Toc135121068"/>
       <w:r>
         <w:rPr>
           <w:rFonts w:ascii="Arial" w:hAnsi="Arial" w:cs="Arial"/>
@@ -14328,7 +14391,7 @@
           <w:szCs w:val="32"/>
         </w:rPr>
       </w:pPr>
-      <w:bookmarkStart w:id="29" w:name="_Toc133921517"/>
+      <w:bookmarkStart w:id="29" w:name="_Toc135121069"/>
       <w:r>
         <w:rPr>
           <w:rFonts w:ascii="Arial" w:hAnsi="Arial" w:cs="Arial"/>
@@ -14560,7 +14623,7 @@
           <w:szCs w:val="32"/>
         </w:rPr>
       </w:pPr>
-      <w:bookmarkStart w:id="30" w:name="_Toc133921518"/>
+      <w:bookmarkStart w:id="30" w:name="_Toc135121070"/>
       <w:r>
         <w:rPr>
           <w:color w:val="455350"/>
@@ -14616,7 +14679,7 @@
           <w:szCs w:val="32"/>
         </w:rPr>
       </w:pPr>
-      <w:bookmarkStart w:id="31" w:name="_Toc133921519"/>
+      <w:bookmarkStart w:id="31" w:name="_Toc135121071"/>
       <w:r>
         <w:rPr>
           <w:rFonts w:ascii="Arial" w:hAnsi="Arial" w:cs="Arial"/>
@@ -15177,7 +15240,7 @@
           <w:szCs w:val="32"/>
         </w:rPr>
       </w:pPr>
-      <w:bookmarkStart w:id="32" w:name="_Toc133921520"/>
+      <w:bookmarkStart w:id="32" w:name="_Toc135121072"/>
       <w:r>
         <w:rPr>
           <w:rFonts w:ascii="Arial" w:hAnsi="Arial" w:cs="Arial"/>
@@ -16395,7 +16458,7 @@
           <w:szCs w:val="32"/>
         </w:rPr>
       </w:pPr>
-      <w:bookmarkStart w:id="33" w:name="_Toc133921521"/>
+      <w:bookmarkStart w:id="33" w:name="_Toc135121073"/>
       <w:r>
         <w:rPr>
           <w:rFonts w:ascii="Arial" w:hAnsi="Arial" w:cs="Arial"/>
@@ -16661,7 +16724,7 @@
           <w:szCs w:val="28"/>
         </w:rPr>
       </w:pPr>
-      <w:bookmarkStart w:id="34" w:name="_Toc133921522"/>
+      <w:bookmarkStart w:id="34" w:name="_Toc135121074"/>
       <w:r>
         <w:rPr>
           <w:rFonts w:ascii="Arial" w:hAnsi="Arial" w:cs="Arial"/>
@@ -17056,7 +17119,7 @@
           <w:szCs w:val="28"/>
         </w:rPr>
       </w:pPr>
-      <w:bookmarkStart w:id="35" w:name="_Toc133921523"/>
+      <w:bookmarkStart w:id="35" w:name="_Toc135121075"/>
       <w:r>
         <w:rPr>
           <w:rFonts w:ascii="Arial" w:hAnsi="Arial" w:cs="Arial"/>
@@ -17468,7 +17531,7 @@
           <w:szCs w:val="28"/>
         </w:rPr>
       </w:pPr>
-      <w:bookmarkStart w:id="36" w:name="_Toc133921524"/>
+      <w:bookmarkStart w:id="36" w:name="_Toc135121076"/>
       <w:r>
         <w:rPr>
           <w:rFonts w:ascii="Arial" w:hAnsi="Arial" w:cs="Arial"/>
@@ -17901,7 +17964,7 @@
           <w:szCs w:val="32"/>
         </w:rPr>
       </w:pPr>
-      <w:bookmarkStart w:id="37" w:name="_Toc133921525"/>
+      <w:bookmarkStart w:id="37" w:name="_Toc135121077"/>
       <w:r>
         <w:rPr>
           <w:rFonts w:ascii="Arial" w:hAnsi="Arial" w:cs="Arial"/>
@@ -18477,7 +18540,7 @@
           <w:szCs w:val="32"/>
         </w:rPr>
       </w:pPr>
-      <w:bookmarkStart w:id="38" w:name="_Toc133921526"/>
+      <w:bookmarkStart w:id="38" w:name="_Toc135121078"/>
       <w:r>
         <w:rPr>
           <w:rFonts w:ascii="Arial" w:hAnsi="Arial" w:cs="Arial"/>
@@ -18514,6 +18577,33 @@
         </w:rPr>
         <w:t>SpiderSuite has the capabilities of visualizing the links on the sitemap using a graph and also ability to manipulate the graph to your liking.</w:t>
       </w:r>
+    </w:p>
+    <w:p>
+      <w:pPr>
+        <w:rPr>
+          <w:rFonts w:ascii="Arial" w:hAnsi="Arial" w:cs="Arial"/>
+          <w:sz w:val="24"/>
+          <w:szCs w:val="24"/>
+        </w:rPr>
+      </w:pPr>
+    </w:p>
+    <w:p>
+      <w:pPr>
+        <w:rPr>
+          <w:rFonts w:ascii="Arial" w:hAnsi="Arial" w:cs="Arial"/>
+          <w:sz w:val="24"/>
+          <w:szCs w:val="24"/>
+        </w:rPr>
+      </w:pPr>
+    </w:p>
+    <w:p>
+      <w:pPr>
+        <w:rPr>
+          <w:rFonts w:ascii="Arial" w:hAnsi="Arial" w:cs="Arial"/>
+          <w:sz w:val="24"/>
+          <w:szCs w:val="24"/>
+        </w:rPr>
+      </w:pPr>
     </w:p>
     <w:p>
       <w:pPr>
@@ -18614,7 +18704,7 @@
           <w:szCs w:val="24"/>
         </w:rPr>
         <w:drawing>
-          <wp:inline distT="0" distB="0" distL="0" distR="0" wp14:anchorId="53C07040" wp14:editId="189F22E4">
+          <wp:inline distT="0" distB="0" distL="0" distR="0" wp14:anchorId="2A463E52" wp14:editId="63D19E3D">
             <wp:extent cx="2621915" cy="1872615"/>
             <wp:effectExtent l="0" t="0" r="6985" b="0"/>
             <wp:docPr id="34" name="Picture 34" descr="C:\Users\inner peace\Desktop\Github\SpiderSuite.wiki\res\crawling_graph_actions.png"/>
@@ -18662,15 +18752,6 @@
           </wp:inline>
         </w:drawing>
       </w:r>
-    </w:p>
-    <w:p>
-      <w:pPr>
-        <w:rPr>
-          <w:rFonts w:ascii="Arial" w:hAnsi="Arial" w:cs="Arial"/>
-          <w:sz w:val="24"/>
-          <w:szCs w:val="24"/>
-        </w:rPr>
-      </w:pPr>
     </w:p>
     <w:p>
       <w:pPr>
@@ -18894,7 +18975,7 @@
           <w:szCs w:val="24"/>
         </w:rPr>
         <w:drawing>
-          <wp:inline distT="0" distB="0" distL="0" distR="0" wp14:anchorId="4C3F5DEA" wp14:editId="3602C455">
+          <wp:inline distT="0" distB="0" distL="0" distR="0" wp14:anchorId="5D04EB2A" wp14:editId="20BEA1B2">
             <wp:extent cx="4483735" cy="3206115"/>
             <wp:effectExtent l="0" t="0" r="0" b="0"/>
             <wp:docPr id="36" name="Picture 36" descr="C:\Users\inner peace\Desktop\Github\SpiderSuite.wiki\res\crawling_graph_rghtclick.png"/>
@@ -18942,24 +19023,6 @@
           </wp:inline>
         </w:drawing>
       </w:r>
-    </w:p>
-    <w:p>
-      <w:pPr>
-        <w:rPr>
-          <w:rFonts w:ascii="Arial" w:hAnsi="Arial" w:cs="Arial"/>
-          <w:sz w:val="24"/>
-          <w:szCs w:val="24"/>
-        </w:rPr>
-      </w:pPr>
-    </w:p>
-    <w:p>
-      <w:pPr>
-        <w:rPr>
-          <w:rFonts w:ascii="Arial" w:hAnsi="Arial" w:cs="Arial"/>
-          <w:sz w:val="24"/>
-          <w:szCs w:val="24"/>
-        </w:rPr>
-      </w:pPr>
     </w:p>
     <w:p>
       <w:pPr>
@@ -19210,7 +19273,7 @@
           <w:szCs w:val="32"/>
         </w:rPr>
       </w:pPr>
-      <w:bookmarkStart w:id="39" w:name="_Toc133921527"/>
+      <w:bookmarkStart w:id="39" w:name="_Toc135121079"/>
       <w:r>
         <w:rPr>
           <w:color w:val="455350"/>
@@ -19262,7 +19325,7 @@
           <w:szCs w:val="32"/>
         </w:rPr>
       </w:pPr>
-      <w:bookmarkStart w:id="40" w:name="_Toc133921528"/>
+      <w:bookmarkStart w:id="40" w:name="_Toc135121080"/>
       <w:r>
         <w:rPr>
           <w:rFonts w:ascii="Arial" w:hAnsi="Arial" w:cs="Arial"/>
@@ -19454,7 +19517,7 @@
           <w:szCs w:val="32"/>
         </w:rPr>
       </w:pPr>
-      <w:bookmarkStart w:id="41" w:name="_Toc133921529"/>
+      <w:bookmarkStart w:id="41" w:name="_Toc135121081"/>
       <w:r>
         <w:rPr>
           <w:rFonts w:ascii="Arial" w:hAnsi="Arial" w:cs="Arial"/>
@@ -19638,7 +19701,7 @@
           <w:szCs w:val="32"/>
         </w:rPr>
       </w:pPr>
-      <w:bookmarkStart w:id="42" w:name="_Toc133921530"/>
+      <w:bookmarkStart w:id="42" w:name="_Toc135121082"/>
       <w:r>
         <w:rPr>
           <w:rFonts w:ascii="Arial" w:hAnsi="Arial" w:cs="Arial"/>
@@ -20247,7 +20310,7 @@
           <w:szCs w:val="32"/>
         </w:rPr>
       </w:pPr>
-      <w:bookmarkStart w:id="43" w:name="_Toc133921531"/>
+      <w:bookmarkStart w:id="43" w:name="_Toc135121083"/>
       <w:r>
         <w:rPr>
           <w:rFonts w:ascii="Arial" w:hAnsi="Arial" w:cs="Arial"/>
@@ -20424,7 +20487,7 @@
           <w:szCs w:val="32"/>
         </w:rPr>
       </w:pPr>
-      <w:bookmarkStart w:id="44" w:name="_Toc133921532"/>
+      <w:bookmarkStart w:id="44" w:name="_Toc135121084"/>
       <w:r>
         <w:rPr>
           <w:rFonts w:ascii="Arial" w:hAnsi="Arial" w:cs="Arial"/>
@@ -20832,7 +20895,7 @@
           <w:szCs w:val="32"/>
         </w:rPr>
       </w:pPr>
-      <w:bookmarkStart w:id="45" w:name="_Toc133921533"/>
+      <w:bookmarkStart w:id="45" w:name="_Toc135121085"/>
       <w:r>
         <w:rPr>
           <w:color w:val="455350"/>
@@ -25499,7 +25562,7 @@
 </file>
 
 <file path=customXml/itemProps1.xml><?xml version="1.0" encoding="utf-8"?>
-<ds:datastoreItem xmlns:ds="http://schemas.openxmlformats.org/officeDocument/2006/customXml" ds:itemID="{7F1F89B9-C3CD-4EE2-A255-99DB598FF9A0}">
+<ds:datastoreItem xmlns:ds="http://schemas.openxmlformats.org/officeDocument/2006/customXml" ds:itemID="{5086EB05-8CA2-4FBD-AC33-DB19F19BCF54}">
   <ds:schemaRefs>
     <ds:schemaRef ds:uri="http://schemas.openxmlformats.org/officeDocument/2006/bibliography"/>
   </ds:schemaRefs>

</xml_diff>